<commit_message>
Arreglo Nombre Profesor y Nombre Materia
</commit_message>
<xml_diff>
--- a/Taller Investigación/Taller 2 Investigación.docx
+++ b/Taller Investigación/Taller 2 Investigación.docx
@@ -159,7 +159,7 @@
           <w:sz w:val="24"/>
           <w:szCs w:val="24"/>
         </w:rPr>
-        <w:t>Gerencia Estrategia de TI</w:t>
+        <w:t>Tecnologías Emergentes</w:t>
       </w:r>
     </w:p>
     <w:p>
@@ -180,41 +180,8 @@
           <w:sz w:val="24"/>
           <w:szCs w:val="24"/>
         </w:rPr>
-        <w:t xml:space="preserve">Johnny Alberto Mahecha </w:t>
-      </w:r>
-      <w:proofErr w:type="spellStart"/>
-      <w:r>
-        <w:rPr>
-          <w:rFonts w:ascii="Times New Roman" w:eastAsia="Times New Roman" w:hAnsi="Times New Roman" w:cs="Times New Roman"/>
-          <w:color w:val="000000" w:themeColor="text1"/>
-          <w:sz w:val="24"/>
-          <w:szCs w:val="24"/>
-        </w:rPr>
-        <w:t>Ramirez</w:t>
-      </w:r>
-      <w:proofErr w:type="spellEnd"/>
-      <w:r>
-        <w:rPr>
-          <w:rFonts w:ascii="Times New Roman" w:eastAsia="Times New Roman" w:hAnsi="Times New Roman" w:cs="Times New Roman"/>
-          <w:color w:val="000000" w:themeColor="text1"/>
-          <w:sz w:val="24"/>
-          <w:szCs w:val="24"/>
-          <w:highlight w:val="yellow"/>
-        </w:rPr>
-        <w:t>???</w:t>
-      </w:r>
-    </w:p>
-    <w:p>
-      <w:pPr>
-        <w:spacing w:line="480" w:lineRule="auto"/>
-        <w:jc w:val="center"/>
-        <w:rPr>
-          <w:rFonts w:ascii="Times New Roman" w:eastAsia="Times New Roman" w:hAnsi="Times New Roman" w:cs="Times New Roman"/>
-          <w:color w:val="000000" w:themeColor="text1"/>
-          <w:sz w:val="24"/>
-          <w:szCs w:val="24"/>
-        </w:rPr>
-      </w:pPr>
+        <w:t>Rafael Paez Mendez</w:t>
+      </w:r>
     </w:p>
     <w:p>
       <w:pPr>
@@ -384,6 +351,7 @@
         <w:pStyle w:val="Ttulo"/>
       </w:pPr>
       <w:r>
+        <w:lastRenderedPageBreak/>
         <w:t>Introducción</w:t>
       </w:r>
     </w:p>
@@ -512,15 +480,7 @@
         <w:jc w:val="both"/>
       </w:pPr>
       <w:r>
-        <w:t xml:space="preserve">Mediante un sistema de </w:t>
-      </w:r>
-      <w:proofErr w:type="spellStart"/>
-      <w:r>
-        <w:t>blockchain</w:t>
-      </w:r>
-      <w:proofErr w:type="spellEnd"/>
-      <w:r>
-        <w:t xml:space="preserve"> </w:t>
+        <w:t xml:space="preserve">Mediante un sistema de blockchain </w:t>
       </w:r>
       <w:r>
         <w:t>descentralizado privado, crear un sistema que permita realizar una trazabilidad de los dispositivos electrónicos desde su manufacturación.</w:t>
@@ -549,45 +509,16 @@
         <w:pStyle w:val="Ttulo"/>
       </w:pPr>
       <w:r>
-        <w:t xml:space="preserve">Sistema </w:t>
-      </w:r>
-      <w:proofErr w:type="spellStart"/>
-      <w:r>
-        <w:t>Blockchain_dispositivos</w:t>
-      </w:r>
-      <w:proofErr w:type="spellEnd"/>
+        <w:t>Sistema Blockchain_dispositivos</w:t>
+      </w:r>
     </w:p>
     <w:p/>
     <w:p>
       <w:r>
-        <w:t xml:space="preserve">Con el uso de </w:t>
-      </w:r>
-      <w:proofErr w:type="spellStart"/>
-      <w:r>
-        <w:t>MultiChain</w:t>
-      </w:r>
-      <w:proofErr w:type="spellEnd"/>
-      <w:r>
-        <w:t xml:space="preserve"> que es una plataforma que permite diseñar y gestionar registros distribuidos de </w:t>
-      </w:r>
-      <w:proofErr w:type="spellStart"/>
-      <w:r>
-        <w:t>blockchain</w:t>
-      </w:r>
-      <w:proofErr w:type="spellEnd"/>
-      <w:r>
-        <w:t xml:space="preserve"> de manera sencilla se crea un sistema descentralizado que permite a usuarios crear artículos con descripciones de detalladas y transferirlos entre si con la posibilidad de gestionar los permisos de cada usuario en cuanto a lectura, escritura, creación, envió entre otras opciones.</w:t>
-      </w:r>
-      <w:r>
-        <w:t xml:space="preserve"> Aquí con ayuda de la herramienta </w:t>
-      </w:r>
-      <w:proofErr w:type="spellStart"/>
-      <w:r>
-        <w:t>Xampp</w:t>
-      </w:r>
-      <w:proofErr w:type="spellEnd"/>
-      <w:r>
-        <w:t xml:space="preserve"> se sube el sistema a un servidor independiente se realizaron pruebas para aplicar las funcionalidades deseadas.</w:t>
+        <w:t>Con el uso de MultiChain que es una plataforma que permite diseñar y gestionar registros distribuidos de blockchain de manera sencilla se crea un sistema descentralizado que permite a usuarios crear artículos con descripciones de detalladas y transferirlos entre si con la posibilidad de gestionar los permisos de cada usuario en cuanto a lectura, escritura, creación, envió entre otras opciones.</w:t>
+      </w:r>
+      <w:r>
+        <w:t xml:space="preserve"> Aquí con ayuda de la herramienta Xampp se sube el sistema a un servidor independiente se realizaron pruebas para aplicar las funcionalidades deseadas.</w:t>
       </w:r>
     </w:p>
     <w:p/>
@@ -606,63 +537,14 @@
         </w:numPr>
       </w:pPr>
       <w:r>
-        <w:t xml:space="preserve">Crear la </w:t>
-      </w:r>
-      <w:proofErr w:type="spellStart"/>
-      <w:r>
-        <w:t>blockchain</w:t>
-      </w:r>
-      <w:proofErr w:type="spellEnd"/>
-      <w:r>
-        <w:t xml:space="preserve"> con el </w:t>
-      </w:r>
-      <w:proofErr w:type="gramStart"/>
-      <w:r>
-        <w:t>comando .</w:t>
-      </w:r>
-      <w:proofErr w:type="gramEnd"/>
-      <w:r>
-        <w:t>\</w:t>
-      </w:r>
-      <w:proofErr w:type="spellStart"/>
-      <w:r>
-        <w:t>multichain-util</w:t>
-      </w:r>
-      <w:proofErr w:type="spellEnd"/>
-      <w:r>
-        <w:t xml:space="preserve"> </w:t>
-      </w:r>
-      <w:proofErr w:type="spellStart"/>
+        <w:t xml:space="preserve">Crear la blockchain con el comando .\multichain-util </w:t>
+      </w:r>
       <w:r>
         <w:rPr>
           <w:i/>
           <w:iCs/>
         </w:rPr>
-        <w:t>create</w:t>
-      </w:r>
-      <w:proofErr w:type="spellEnd"/>
-      <w:r>
-        <w:rPr>
-          <w:i/>
-          <w:iCs/>
-        </w:rPr>
-        <w:t xml:space="preserve"> &lt;Nombre de la </w:t>
-      </w:r>
-      <w:proofErr w:type="spellStart"/>
-      <w:r>
-        <w:rPr>
-          <w:i/>
-          <w:iCs/>
-        </w:rPr>
-        <w:t>blockchain</w:t>
-      </w:r>
-      <w:proofErr w:type="spellEnd"/>
-      <w:r>
-        <w:rPr>
-          <w:i/>
-          <w:iCs/>
-        </w:rPr>
-        <w:t>&gt;</w:t>
+        <w:t>create &lt;Nombre de la blockchain&gt;</w:t>
       </w:r>
     </w:p>
     <w:p>
@@ -674,82 +556,14 @@
         </w:numPr>
       </w:pPr>
       <w:r>
-        <w:t xml:space="preserve">Generar la </w:t>
-      </w:r>
-      <w:proofErr w:type="spellStart"/>
-      <w:r>
-        <w:t>blockchain</w:t>
-      </w:r>
-      <w:proofErr w:type="spellEnd"/>
-      <w:r>
-        <w:t xml:space="preserve"> con el </w:t>
-      </w:r>
-      <w:proofErr w:type="gramStart"/>
-      <w:r>
-        <w:t xml:space="preserve">comando </w:t>
+        <w:t xml:space="preserve">Generar la blockchain con el comando </w:t>
       </w:r>
       <w:r>
         <w:rPr>
           <w:i/>
           <w:iCs/>
         </w:rPr>
-        <w:t>.</w:t>
-      </w:r>
-      <w:proofErr w:type="gramEnd"/>
-      <w:r>
-        <w:rPr>
-          <w:i/>
-          <w:iCs/>
-        </w:rPr>
-        <w:t>\</w:t>
-      </w:r>
-      <w:proofErr w:type="spellStart"/>
-      <w:r>
-        <w:rPr>
-          <w:i/>
-          <w:iCs/>
-        </w:rPr>
-        <w:t>multichain-util</w:t>
-      </w:r>
-      <w:proofErr w:type="spellEnd"/>
-      <w:r>
-        <w:rPr>
-          <w:i/>
-          <w:iCs/>
-        </w:rPr>
-        <w:t xml:space="preserve"> </w:t>
-      </w:r>
-      <w:proofErr w:type="spellStart"/>
-      <w:r>
-        <w:rPr>
-          <w:i/>
-          <w:iCs/>
-        </w:rPr>
-        <w:t>create</w:t>
-      </w:r>
-      <w:proofErr w:type="spellEnd"/>
-      <w:r>
-        <w:rPr>
-          <w:i/>
-          <w:iCs/>
-        </w:rPr>
-        <w:t xml:space="preserve"> &lt;Nombre de la </w:t>
-      </w:r>
-      <w:proofErr w:type="spellStart"/>
-      <w:r>
-        <w:rPr>
-          <w:i/>
-          <w:iCs/>
-        </w:rPr>
-        <w:t>blockchain</w:t>
-      </w:r>
-      <w:proofErr w:type="spellEnd"/>
-      <w:r>
-        <w:rPr>
-          <w:i/>
-          <w:iCs/>
-        </w:rPr>
-        <w:t>&gt;</w:t>
+        <w:t>.\multichain-util create &lt;Nombre de la blockchain&gt;</w:t>
       </w:r>
     </w:p>
     <w:p>
@@ -1025,15 +839,7 @@
         <w:jc w:val="both"/>
       </w:pPr>
       <w:r>
-        <w:t xml:space="preserve">Con el hecho de huella única que persiste en los sistemas de </w:t>
-      </w:r>
-      <w:proofErr w:type="spellStart"/>
-      <w:r>
-        <w:t>blockchain</w:t>
-      </w:r>
-      <w:proofErr w:type="spellEnd"/>
-      <w:r>
-        <w:t xml:space="preserve"> se pretende incorporar cada uno de los portátiles bajo una de estas redes, aquí se podrá dar seguimiento al dueño actual del dispositivo y bajo una sencilla operación </w:t>
+        <w:t xml:space="preserve">Con el hecho de huella única que persiste en los sistemas de blockchain se pretende incorporar cada uno de los portátiles bajo una de estas redes, aquí se podrá dar seguimiento al dueño actual del dispositivo y bajo una sencilla operación </w:t>
       </w:r>
       <w:r>
         <w:t xml:space="preserve">este dueño podrá ceder su pertenencia a otro cliente. Siendo cada una de estas “huellas” un portátil que posea un cliente se busca dar seguridad de la pertenencia de todos estos dispositivos electrónicos que pueda tener un cliente cubriendo robos y evitando el trafico ilegal de estos artículos con una confirmación muy sencilla. Los elementos robados encontrados podrán ser devueltos a sus dueños por la información que estos suministran </w:t>
@@ -1145,32 +951,13 @@
         <w:t>Para ser más específicos en la Ilustración 1, se puede ver el propósito del sistema de una forma más detallada reconociendo 4 operaciones esenciales ya implementadas: Agregar dispositivos: aquí estos dispositivos se incorporan a la red</w:t>
       </w:r>
       <w:r>
-        <w:t xml:space="preserve">, </w:t>
-      </w:r>
-      <w:r>
-        <w:t>una vez agregado un dispositivo este es asignado a un propietario donde inicia el registro de propiedad y seguridad a lo largo de su vida útil</w:t>
-      </w:r>
-      <w:r>
-        <w:t xml:space="preserve">; Agregar usuarios al sistema de </w:t>
-      </w:r>
-      <w:proofErr w:type="spellStart"/>
-      <w:r>
-        <w:t>blockchain</w:t>
-      </w:r>
-      <w:proofErr w:type="spellEnd"/>
-      <w:r>
-        <w:t xml:space="preserve">:  donde los usuarios entran a ser parte de nuestro sistema </w:t>
-      </w:r>
-      <w:r>
-        <w:t xml:space="preserve">confiando su información de contacto en caso de robo; Finalmente la transferencia de dispositivos a un nuevo dueño: Aquí el dispositivo cambia de usuario y esto queda registrado y avalado por la red de </w:t>
-      </w:r>
-      <w:proofErr w:type="spellStart"/>
-      <w:r>
-        <w:t>blockchain</w:t>
-      </w:r>
-      <w:proofErr w:type="spellEnd"/>
-      <w:r>
-        <w:t xml:space="preserve">. Para explicar de manera más detallada se </w:t>
+        <w:t>, una vez agregado un dispositivo este es asignado a un propietario donde inicia el registro de propiedad y seguridad a lo largo de su vida útil</w:t>
+      </w:r>
+      <w:r>
+        <w:t xml:space="preserve">; Agregar usuarios al sistema de blockchain:  donde los usuarios entran a ser parte de nuestro sistema </w:t>
+      </w:r>
+      <w:r>
+        <w:t xml:space="preserve">confiando su información de contacto en caso de robo; Finalmente la transferencia de dispositivos a un nuevo dueño: Aquí el dispositivo cambia de usuario y esto queda registrado y avalado por la red de blockchain. Para explicar de manera más detallada se </w:t>
       </w:r>
       <w:r>
         <w:t>toma cada paso y se desarrolla en el sistema propuesto:</w:t>
@@ -1197,31 +984,13 @@
       <w:r>
         <w:t xml:space="preserve">Para agregar un dispositivo basta con ir al portal del sistema y dirigirse a </w:t>
       </w:r>
-      <w:proofErr w:type="spellStart"/>
       <w:r>
         <w:rPr>
           <w:b/>
           <w:bCs/>
         </w:rPr>
-        <w:t>Issue</w:t>
-      </w:r>
-      <w:proofErr w:type="spellEnd"/>
-      <w:r>
-        <w:rPr>
-          <w:b/>
-          <w:bCs/>
-        </w:rPr>
-        <w:t xml:space="preserve"> </w:t>
-      </w:r>
-      <w:proofErr w:type="spellStart"/>
-      <w:r>
-        <w:rPr>
-          <w:b/>
-          <w:bCs/>
-        </w:rPr>
-        <w:t>Asset</w:t>
-      </w:r>
-      <w:proofErr w:type="spellEnd"/>
+        <w:t>Issue Asset</w:t>
+      </w:r>
       <w:r>
         <w:rPr>
           <w:b/>
@@ -1630,15 +1399,7 @@
         </w:numPr>
       </w:pPr>
       <w:r>
-        <w:t xml:space="preserve">Agregar usuarios al sistema de </w:t>
-      </w:r>
-      <w:proofErr w:type="spellStart"/>
-      <w:r>
-        <w:t>Blockchain</w:t>
-      </w:r>
-      <w:proofErr w:type="spellEnd"/>
-      <w:r>
-        <w:t>.</w:t>
+        <w:t>Agregar usuarios al sistema de Blockchain.</w:t>
       </w:r>
     </w:p>
     <w:p/>
@@ -1646,37 +1407,12 @@
       <w:r>
         <w:t xml:space="preserve">Por otro lado, para que un nuevo usuario participe en nuestro sistema basta con dirigirse a </w:t>
       </w:r>
-      <w:proofErr w:type="spellStart"/>
       <w:r>
         <w:rPr>
           <w:b/>
           <w:bCs/>
         </w:rPr>
-        <w:t>Get</w:t>
-      </w:r>
-      <w:proofErr w:type="spellEnd"/>
-      <w:r>
-        <w:rPr>
-          <w:b/>
-          <w:bCs/>
-        </w:rPr>
-        <w:t xml:space="preserve"> new </w:t>
-      </w:r>
-      <w:proofErr w:type="spellStart"/>
-      <w:r>
-        <w:rPr>
-          <w:b/>
-          <w:bCs/>
-        </w:rPr>
-        <w:t>address</w:t>
-      </w:r>
-      <w:proofErr w:type="spellEnd"/>
-      <w:r>
-        <w:rPr>
-          <w:b/>
-          <w:bCs/>
-        </w:rPr>
-        <w:t xml:space="preserve">, </w:t>
+        <w:t xml:space="preserve">Get new address, </w:t>
       </w:r>
       <w:r>
         <w:t xml:space="preserve">aquí se proporcionará una nueva dirección para que el usuario pueda acceder al sistema, </w:t>
@@ -1700,15 +1436,7 @@
         <w:t>el usuario</w:t>
       </w:r>
       <w:r>
-        <w:t xml:space="preserve"> en la red de </w:t>
-      </w:r>
-      <w:proofErr w:type="spellStart"/>
-      <w:r>
-        <w:t>blockchain</w:t>
-      </w:r>
-      <w:proofErr w:type="spellEnd"/>
-      <w:r>
-        <w:t>, hay que tener en cuenta que los usuarios tendrán dos permisos de acción sobre la red, transferir dispositivos y agregar dispositivos a la red. Este proceso se puede apreciar en las siguientes imágenes:</w:t>
+        <w:t xml:space="preserve"> en la red de blockchain, hay que tener en cuenta que los usuarios tendrán dos permisos de acción sobre la red, transferir dispositivos y agregar dispositivos a la red. Este proceso se puede apreciar en las siguientes imágenes:</w:t>
       </w:r>
     </w:p>
     <w:p/>
@@ -2059,13 +1787,8 @@
         <w:fldChar w:fldCharType="end"/>
       </w:r>
       <w:r>
-        <w:t xml:space="preserve"> Agregar nombre del </w:t>
-      </w:r>
-      <w:proofErr w:type="spellStart"/>
-      <w:r>
-        <w:t>ususario</w:t>
-      </w:r>
-      <w:proofErr w:type="spellEnd"/>
+        <w:t xml:space="preserve"> Agregar nombre del ususario</w:t>
+      </w:r>
     </w:p>
     <w:p>
       <w:pPr>
@@ -2174,7 +1897,6 @@
       <w:r>
         <w:t xml:space="preserve">Cuando un dueño desee transferir su propiedad de un dispositivo a un nuevo dueño, debe dirigirse al apartado de </w:t>
       </w:r>
-      <w:proofErr w:type="spellStart"/>
       <w:r>
         <w:rPr>
           <w:b/>
@@ -2182,7 +1904,6 @@
         </w:rPr>
         <w:t>Update</w:t>
       </w:r>
-      <w:proofErr w:type="spellEnd"/>
       <w:r>
         <w:t>, el primer paso consiste en actualizar el campo de dueño teniendo en cuenta el nombre de la persona a la cual esta haciendo la transferencia y el dispositivo que desea transferir (ilustración 11, 12 y 13).</w:t>
       </w:r>
@@ -2554,7 +2275,6 @@
       <w:r>
         <w:t xml:space="preserve">Ahora para transferir el dispositivo a otro usuario, en la pestaña de </w:t>
       </w:r>
-      <w:proofErr w:type="spellStart"/>
       <w:r>
         <w:rPr>
           <w:b/>
@@ -2562,7 +2282,6 @@
         </w:rPr>
         <w:t>Send</w:t>
       </w:r>
-      <w:proofErr w:type="spellEnd"/>
       <w:r>
         <w:t xml:space="preserve"> Se debe escoger el dispositivo y el nuevo dueño de este, para finalmente enviarlo. En la Ilustración 17 se pude ver el nuevo propietario del dispositivo.</w:t>
       </w:r>
@@ -3053,10 +2772,10 @@
       </w:rPr>
     </w:lvl>
   </w:abstractNum>
-  <w:num w:numId="1" w16cid:durableId="1932667067">
+  <w:num w:numId="1">
     <w:abstractNumId w:val="0"/>
   </w:num>
-  <w:num w:numId="2" w16cid:durableId="1227841189">
+  <w:num w:numId="2">
     <w:abstractNumId w:val="1"/>
   </w:num>
 </w:numbering>

</xml_diff>